<commit_message>
Update annotation colors to use white text on dark red/green backgrounds
Co-authored-by: oskar.korczak <oskar.korczak@protonmail.com>
</commit_message>
<xml_diff>
--- a/tests/fixtures/generated/preview/ref/annotated.docx
+++ b/tests/fixtures/generated/preview/ref/annotated.docx
@@ -23,8 +23,8 @@
             </w:r>
             <w:r>
               <w:rPr>
-                <w:color w:val="B00020"/>
-                <w:shd w:val="clear" w:color="auto" w:fill="FDE7E9"/>
+                <w:color w:val="FFFFFF"/>
+                <w:shd w:val="clear" w:color="auto" w:fill="B00020"/>
               </w:rPr>
               <w:t>CELL_1</w:t>
             </w:r>
@@ -42,8 +42,8 @@
             <w:r/>
             <w:r>
               <w:rPr>
-                <w:color w:val="0B6B00"/>
-                <w:shd w:val="clear" w:color="auto" w:fill="E6F4EA"/>
+                <w:color w:val="FFFFFF"/>
+                <w:shd w:val="clear" w:color="auto" w:fill="0B6B00"/>
               </w:rPr>
               <w:t>CELL_9</w:t>
             </w:r>

</xml_diff>